<commit_message>
Countries image file and updated unit stats
</commit_message>
<xml_diff>
--- a/Unit stats.docx
+++ b/Unit stats.docx
@@ -1107,6 +1107,26 @@
         </w:rPr>
         <w:t>- Limited move</w:t>
       </w:r>
+      <w:r>
+        <w:rPr>
+          <w:i/>
+          <w:sz w:val="14"/>
+          <w:szCs w:val="14"/>
+          <w:lang w:val="en-US"/>
+        </w:rPr>
+        <w:br/>
+        <w:t>- No combat value</w:t>
+      </w:r>
+      <w:r>
+        <w:rPr>
+          <w:i/>
+          <w:sz w:val="14"/>
+          <w:szCs w:val="14"/>
+          <w:lang w:val="en-US"/>
+        </w:rPr>
+        <w:br/>
+        <w:t>- Air defense</w:t>
+      </w:r>
     </w:p>
     <w:p>
       <w:pPr>
@@ -2283,7 +2303,25 @@
           <w:lang w:val="en-US"/>
         </w:rPr>
         <w:br/>
-        <w:t>- Carry land units</w:t>
+        <w:t xml:space="preserve">- Carry </w:t>
+      </w:r>
+      <w:r>
+        <w:rPr>
+          <w:i/>
+          <w:sz w:val="14"/>
+          <w:szCs w:val="14"/>
+          <w:lang w:val="en-US"/>
+        </w:rPr>
+        <w:t>L</w:t>
+      </w:r>
+      <w:r>
+        <w:rPr>
+          <w:i/>
+          <w:sz w:val="14"/>
+          <w:szCs w:val="14"/>
+          <w:lang w:val="en-US"/>
+        </w:rPr>
+        <w:t>and units</w:t>
       </w:r>
       <w:r>
         <w:rPr>
@@ -3102,7 +3140,25 @@
           <w:szCs w:val="14"/>
           <w:lang w:val="en-US"/>
         </w:rPr>
-        <w:t>- Anti-sub vessel</w:t>
+        <w:t>- Anti-</w:t>
+      </w:r>
+      <w:r>
+        <w:rPr>
+          <w:i/>
+          <w:sz w:val="14"/>
+          <w:szCs w:val="14"/>
+          <w:lang w:val="en-US"/>
+        </w:rPr>
+        <w:t>S</w:t>
+      </w:r>
+      <w:r>
+        <w:rPr>
+          <w:i/>
+          <w:sz w:val="14"/>
+          <w:szCs w:val="14"/>
+          <w:lang w:val="en-US"/>
+        </w:rPr>
+        <w:t>ub vessel</w:t>
       </w:r>
     </w:p>
     <w:p>
@@ -3138,8 +3194,6 @@
         </w:rPr>
         <w:t xml:space="preserve"> (Sea)</w:t>
       </w:r>
-      <w:bookmarkStart w:id="0" w:name="_GoBack"/>
-      <w:bookmarkEnd w:id="0"/>
     </w:p>
     <w:tbl>
       <w:tblPr>
@@ -3479,6 +3533,395 @@
         </w:rPr>
         <w:t>Aircraft Movement Dice</w:t>
       </w:r>
+    </w:p>
+    <w:p>
+      <w:pPr>
+        <w:spacing w:before="0"/>
+        <w:rPr>
+          <w:sz w:val="14"/>
+          <w:szCs w:val="14"/>
+          <w:lang w:val="en-US"/>
+        </w:rPr>
+      </w:pPr>
+      <w:r>
+        <w:rPr>
+          <w:sz w:val="14"/>
+          <w:szCs w:val="14"/>
+          <w:lang w:val="en-US"/>
+        </w:rPr>
+        <w:br w:type="page"/>
+      </w:r>
+    </w:p>
+    <w:p>
+      <w:pPr>
+        <w:rPr>
+          <w:sz w:val="14"/>
+          <w:szCs w:val="14"/>
+          <w:lang w:val="en-US"/>
+        </w:rPr>
+      </w:pPr>
+      <w:r>
+        <w:rPr>
+          <w:i/>
+          <w:noProof/>
+          <w:sz w:val="14"/>
+          <w:szCs w:val="14"/>
+          <w:lang w:val="en-US"/>
+        </w:rPr>
+        <w:lastRenderedPageBreak/>
+        <mc:AlternateContent>
+          <mc:Choice Requires="wps">
+            <w:drawing>
+              <wp:anchor distT="45720" distB="45720" distL="114300" distR="114300" simplePos="0" relativeHeight="251661312" behindDoc="0" locked="0" layoutInCell="1" allowOverlap="1">
+                <wp:simplePos x="0" y="0"/>
+                <wp:positionH relativeFrom="column">
+                  <wp:posOffset>406400</wp:posOffset>
+                </wp:positionH>
+                <wp:positionV relativeFrom="paragraph">
+                  <wp:posOffset>6350</wp:posOffset>
+                </wp:positionV>
+                <wp:extent cx="958850" cy="304800"/>
+                <wp:effectExtent l="0" t="0" r="0" b="0"/>
+                <wp:wrapSquare wrapText="bothSides"/>
+                <wp:docPr id="217" name="Textruta 2"/>
+                <wp:cNvGraphicFramePr>
+                  <a:graphicFrameLocks xmlns:a="http://schemas.openxmlformats.org/drawingml/2006/main"/>
+                </wp:cNvGraphicFramePr>
+                <a:graphic xmlns:a="http://schemas.openxmlformats.org/drawingml/2006/main">
+                  <a:graphicData uri="http://schemas.microsoft.com/office/word/2010/wordprocessingShape">
+                    <wps:wsp>
+                      <wps:cNvSpPr txBox="1">
+                        <a:spLocks noChangeArrowheads="1"/>
+                      </wps:cNvSpPr>
+                      <wps:spPr bwMode="auto">
+                        <a:xfrm>
+                          <a:off x="0" y="0"/>
+                          <a:ext cx="958850" cy="304800"/>
+                        </a:xfrm>
+                        <a:prstGeom prst="rect">
+                          <a:avLst/>
+                        </a:prstGeom>
+                        <a:solidFill>
+                          <a:srgbClr val="FFFFFF"/>
+                        </a:solidFill>
+                        <a:ln w="9525">
+                          <a:noFill/>
+                          <a:miter lim="800000"/>
+                          <a:headEnd/>
+                          <a:tailEnd/>
+                        </a:ln>
+                      </wps:spPr>
+                      <wps:txbx>
+                        <w:txbxContent>
+                          <w:p>
+                            <w:pPr>
+                              <w:pStyle w:val="Ingetavstnd"/>
+                              <w:rPr>
+                                <w:sz w:val="14"/>
+                              </w:rPr>
+                            </w:pPr>
+                            <w:r>
+                              <w:rPr>
+                                <w:sz w:val="14"/>
+                                <w:lang w:val="en-US"/>
+                              </w:rPr>
+                              <w:t>Industrial Complex</w:t>
+                            </w:r>
+                            <w:r>
+                              <w:rPr>
+                                <w:sz w:val="14"/>
+                                <w:lang w:val="en-US"/>
+                              </w:rPr>
+                              <w:br/>
+                              <w:t>Cost 15</w:t>
+                            </w:r>
+                          </w:p>
+                        </w:txbxContent>
+                      </wps:txbx>
+                      <wps:bodyPr rot="0" vert="horz" wrap="square" lIns="91440" tIns="45720" rIns="91440" bIns="45720" anchor="t" anchorCtr="0">
+                        <a:noAutofit/>
+                      </wps:bodyPr>
+                    </wps:wsp>
+                  </a:graphicData>
+                </a:graphic>
+                <wp14:sizeRelH relativeFrom="margin">
+                  <wp14:pctWidth>0</wp14:pctWidth>
+                </wp14:sizeRelH>
+                <wp14:sizeRelV relativeFrom="margin">
+                  <wp14:pctHeight>0</wp14:pctHeight>
+                </wp14:sizeRelV>
+              </wp:anchor>
+            </w:drawing>
+          </mc:Choice>
+          <mc:Fallback>
+            <w:pict>
+              <v:shapetype id="_x0000_t202" coordsize="21600,21600" o:spt="202" path="m,l,21600r21600,l21600,xe">
+                <v:stroke joinstyle="miter"/>
+                <v:path gradientshapeok="t" o:connecttype="rect"/>
+              </v:shapetype>
+              <v:shape id="Textruta 2" o:spid="_x0000_s1026" type="#_x0000_t202" style="position:absolute;margin-left:32pt;margin-top:.5pt;width:75.5pt;height:24pt;z-index:251661312;visibility:visible;mso-wrap-style:square;mso-width-percent:0;mso-height-percent:0;mso-wrap-distance-left:9pt;mso-wrap-distance-top:3.6pt;mso-wrap-distance-right:9pt;mso-wrap-distance-bottom:3.6pt;mso-position-horizontal:absolute;mso-position-horizontal-relative:text;mso-position-vertical:absolute;mso-position-vertical-relative:text;mso-width-percent:0;mso-height-percent:0;mso-width-relative:margin;mso-height-relative:margin;v-text-anchor:top" o:gfxdata="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" stroked="f">
+                <v:textbox>
+                  <w:txbxContent>
+                    <w:p>
+                      <w:pPr>
+                        <w:pStyle w:val="Ingetavstnd"/>
+                        <w:rPr>
+                          <w:sz w:val="14"/>
+                        </w:rPr>
+                      </w:pPr>
+                      <w:r>
+                        <w:rPr>
+                          <w:sz w:val="14"/>
+                          <w:lang w:val="en-US"/>
+                        </w:rPr>
+                        <w:t>Industrial Complex</w:t>
+                      </w:r>
+                      <w:r>
+                        <w:rPr>
+                          <w:sz w:val="14"/>
+                          <w:lang w:val="en-US"/>
+                        </w:rPr>
+                        <w:br/>
+                        <w:t>Cost 15</w:t>
+                      </w:r>
+                    </w:p>
+                  </w:txbxContent>
+                </v:textbox>
+                <w10:wrap type="square"/>
+              </v:shape>
+            </w:pict>
+          </mc:Fallback>
+        </mc:AlternateContent>
+      </w:r>
+      <w:r>
+        <w:rPr>
+          <w:noProof/>
+          <w:sz w:val="14"/>
+          <w:szCs w:val="14"/>
+          <w:lang w:val="en-US"/>
+        </w:rPr>
+        <mc:AlternateContent>
+          <mc:Choice Requires="wps">
+            <w:drawing>
+              <wp:anchor distT="0" distB="0" distL="114300" distR="114300" simplePos="0" relativeHeight="251659264" behindDoc="0" locked="0" layoutInCell="1" allowOverlap="1">
+                <wp:simplePos x="0" y="0"/>
+                <wp:positionH relativeFrom="margin">
+                  <wp:posOffset>53975</wp:posOffset>
+                </wp:positionH>
+                <wp:positionV relativeFrom="paragraph">
+                  <wp:posOffset>183515</wp:posOffset>
+                </wp:positionV>
+                <wp:extent cx="174563" cy="45719"/>
+                <wp:effectExtent l="0" t="0" r="16510" b="12065"/>
+                <wp:wrapNone/>
+                <wp:docPr id="2" name="Rektangel 2"/>
+                <wp:cNvGraphicFramePr/>
+                <a:graphic xmlns:a="http://schemas.openxmlformats.org/drawingml/2006/main">
+                  <a:graphicData uri="http://schemas.microsoft.com/office/word/2010/wordprocessingShape">
+                    <wps:wsp>
+                      <wps:cNvSpPr/>
+                      <wps:spPr>
+                        <a:xfrm>
+                          <a:off x="0" y="0"/>
+                          <a:ext cx="174563" cy="45719"/>
+                        </a:xfrm>
+                        <a:prstGeom prst="rect">
+                          <a:avLst/>
+                        </a:prstGeom>
+                        <a:solidFill>
+                          <a:schemeClr val="tx1"/>
+                        </a:solidFill>
+                        <a:ln>
+                          <a:solidFill>
+                            <a:schemeClr val="tx1"/>
+                          </a:solidFill>
+                        </a:ln>
+                      </wps:spPr>
+                      <wps:style>
+                        <a:lnRef idx="2">
+                          <a:schemeClr val="accent1">
+                            <a:shade val="50000"/>
+                          </a:schemeClr>
+                        </a:lnRef>
+                        <a:fillRef idx="1">
+                          <a:schemeClr val="accent1"/>
+                        </a:fillRef>
+                        <a:effectRef idx="0">
+                          <a:schemeClr val="accent1"/>
+                        </a:effectRef>
+                        <a:fontRef idx="minor">
+                          <a:schemeClr val="lt1"/>
+                        </a:fontRef>
+                      </wps:style>
+                      <wps:bodyPr rot="0" spcFirstLastPara="0" vertOverflow="overflow" horzOverflow="overflow" vert="horz" wrap="square" lIns="91440" tIns="45720" rIns="91440" bIns="45720" numCol="1" spcCol="0" rtlCol="0" fromWordArt="0" anchor="ctr" anchorCtr="0" forceAA="0" compatLnSpc="1">
+                        <a:prstTxWarp prst="textNoShape">
+                          <a:avLst/>
+                        </a:prstTxWarp>
+                        <a:noAutofit/>
+                      </wps:bodyPr>
+                    </wps:wsp>
+                  </a:graphicData>
+                </a:graphic>
+                <wp14:sizeRelH relativeFrom="margin">
+                  <wp14:pctWidth>0</wp14:pctWidth>
+                </wp14:sizeRelH>
+                <wp14:sizeRelV relativeFrom="margin">
+                  <wp14:pctHeight>0</wp14:pctHeight>
+                </wp14:sizeRelV>
+              </wp:anchor>
+            </w:drawing>
+          </mc:Choice>
+          <mc:Fallback>
+            <w:pict>
+              <v:rect w14:anchorId="792A9C33" id="Rektangel 2" o:spid="_x0000_s1026" style="position:absolute;margin-left:4.25pt;margin-top:14.45pt;width:13.75pt;height:3.6pt;z-index:251659264;visibility:visible;mso-wrap-style:square;mso-width-percent:0;mso-height-percent:0;mso-wrap-distance-left:9pt;mso-wrap-distance-top:0;mso-wrap-distance-right:9pt;mso-wrap-distance-bottom:0;mso-position-horizontal:absolute;mso-position-horizontal-relative:margin;mso-position-vertical:absolute;mso-position-vertical-relative:text;mso-width-percent:0;mso-height-percent:0;mso-width-relative:margin;mso-height-relative:margin;v-text-anchor:middle" o:gfxdata="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" fillcolor="black [3213]" strokecolor="black [3213]" strokeweight="1pt">
+                <w10:wrap anchorx="margin"/>
+              </v:rect>
+            </w:pict>
+          </mc:Fallback>
+        </mc:AlternateContent>
+      </w:r>
+      <w:r>
+        <w:rPr>
+          <w:noProof/>
+          <w:sz w:val="14"/>
+          <w:szCs w:val="14"/>
+          <w:lang w:val="en-US"/>
+        </w:rPr>
+        <w:drawing>
+          <wp:inline distT="0" distB="0" distL="0" distR="0">
+            <wp:extent cx="282575" cy="282575"/>
+            <wp:effectExtent l="0" t="0" r="3175" b="3175"/>
+            <wp:docPr id="1" name="Bild 1" descr="Fabrik"/>
+            <wp:cNvGraphicFramePr>
+              <a:graphicFrameLocks xmlns:a="http://schemas.openxmlformats.org/drawingml/2006/main" noChangeAspect="1"/>
+            </wp:cNvGraphicFramePr>
+            <a:graphic xmlns:a="http://schemas.openxmlformats.org/drawingml/2006/main">
+              <a:graphicData uri="http://schemas.openxmlformats.org/drawingml/2006/picture">
+                <pic:pic xmlns:pic="http://schemas.openxmlformats.org/drawingml/2006/picture">
+                  <pic:nvPicPr>
+                    <pic:cNvPr id="1" name="Factory.svg"/>
+                    <pic:cNvPicPr/>
+                  </pic:nvPicPr>
+                  <pic:blipFill>
+                    <a:blip r:embed="rId5" cstate="print">
+                      <a:extLst>
+                        <a:ext uri="{28A0092B-C50C-407E-A947-70E740481C1C}">
+                          <a14:useLocalDpi xmlns:a14="http://schemas.microsoft.com/office/drawing/2010/main" val="0"/>
+                        </a:ext>
+                        <a:ext uri="{96DAC541-7B7A-43D3-8B79-37D633B846F1}">
+                          <asvg:svgBlip xmlns:asvg="http://schemas.microsoft.com/office/drawing/2016/SVG/main" r:embed="rId6"/>
+                        </a:ext>
+                      </a:extLst>
+                    </a:blip>
+                    <a:stretch>
+                      <a:fillRect/>
+                    </a:stretch>
+                  </pic:blipFill>
+                  <pic:spPr>
+                    <a:xfrm flipH="1">
+                      <a:off x="0" y="0"/>
+                      <a:ext cx="284133" cy="284133"/>
+                    </a:xfrm>
+                    <a:prstGeom prst="rect">
+                      <a:avLst/>
+                    </a:prstGeom>
+                  </pic:spPr>
+                </pic:pic>
+              </a:graphicData>
+            </a:graphic>
+          </wp:inline>
+        </w:drawing>
+      </w:r>
+    </w:p>
+    <w:p>
+      <w:pPr>
+        <w:rPr>
+          <w:i/>
+          <w:sz w:val="14"/>
+          <w:szCs w:val="14"/>
+          <w:lang w:val="en-US"/>
+        </w:rPr>
+      </w:pPr>
+      <w:r>
+        <w:rPr>
+          <w:i/>
+          <w:sz w:val="14"/>
+          <w:szCs w:val="14"/>
+          <w:lang w:val="en-US"/>
+        </w:rPr>
+        <w:t>- Cannot attack, defend or move</w:t>
+      </w:r>
+      <w:r>
+        <w:rPr>
+          <w:i/>
+          <w:sz w:val="14"/>
+          <w:szCs w:val="14"/>
+          <w:lang w:val="en-US"/>
+        </w:rPr>
+        <w:br/>
+        <w:t>- Mobilizes units</w:t>
+      </w:r>
+      <w:r>
+        <w:rPr>
+          <w:i/>
+          <w:sz w:val="14"/>
+          <w:szCs w:val="14"/>
+          <w:lang w:val="en-US"/>
+        </w:rPr>
+        <w:br/>
+        <w:t xml:space="preserve">- Air defense against </w:t>
+      </w:r>
+      <w:proofErr w:type="spellStart"/>
+      <w:r>
+        <w:rPr>
+          <w:i/>
+          <w:sz w:val="14"/>
+          <w:szCs w:val="14"/>
+          <w:lang w:val="en-US"/>
+        </w:rPr>
+        <w:t>strat</w:t>
+      </w:r>
+      <w:proofErr w:type="spellEnd"/>
+      <w:r>
+        <w:rPr>
+          <w:i/>
+          <w:sz w:val="14"/>
+          <w:szCs w:val="14"/>
+          <w:lang w:val="en-US"/>
+        </w:rPr>
+        <w:t>. bomb raids</w:t>
+      </w:r>
+      <w:r>
+        <w:rPr>
+          <w:i/>
+          <w:sz w:val="14"/>
+          <w:szCs w:val="14"/>
+          <w:lang w:val="en-US"/>
+        </w:rPr>
+        <w:br/>
+        <w:t xml:space="preserve">- Can </w:t>
+      </w:r>
+      <w:r>
+        <w:rPr>
+          <w:i/>
+          <w:sz w:val="14"/>
+          <w:szCs w:val="14"/>
+          <w:lang w:val="en-US"/>
+        </w:rPr>
+        <w:t>take damage and be repaired</w:t>
+      </w:r>
+      <w:r>
+        <w:rPr>
+          <w:i/>
+          <w:sz w:val="14"/>
+          <w:szCs w:val="14"/>
+          <w:lang w:val="en-US"/>
+        </w:rPr>
+        <w:br/>
+        <w:t>- Subject to capture</w:t>
+      </w:r>
+      <w:bookmarkStart w:id="0" w:name="_GoBack"/>
+      <w:bookmarkEnd w:id="0"/>
     </w:p>
     <w:sectPr>
       <w:pgSz w:w="11906" w:h="16838"/>
@@ -4195,6 +4638,36 @@
       <w:spacing w:after="0" w:line="240" w:lineRule="auto"/>
     </w:pPr>
   </w:style>
+  <w:style w:type="paragraph" w:styleId="Ballongtext">
+    <w:name w:val="Balloon Text"/>
+    <w:basedOn w:val="Normal"/>
+    <w:link w:val="BallongtextChar"/>
+    <w:uiPriority w:val="99"/>
+    <w:semiHidden/>
+    <w:unhideWhenUsed/>
+    <w:rsid w:val="00A45049"/>
+    <w:pPr>
+      <w:spacing w:before="0" w:after="0" w:line="240" w:lineRule="auto"/>
+    </w:pPr>
+    <w:rPr>
+      <w:rFonts w:ascii="Segoe UI" w:hAnsi="Segoe UI" w:cs="Segoe UI"/>
+      <w:sz w:val="18"/>
+      <w:szCs w:val="18"/>
+    </w:rPr>
+  </w:style>
+  <w:style w:type="character" w:customStyle="1" w:styleId="BallongtextChar">
+    <w:name w:val="Ballongtext Char"/>
+    <w:basedOn w:val="Standardstycketeckensnitt"/>
+    <w:link w:val="Ballongtext"/>
+    <w:uiPriority w:val="99"/>
+    <w:semiHidden/>
+    <w:rsid w:val="00A45049"/>
+    <w:rPr>
+      <w:rFonts w:ascii="Segoe UI" w:hAnsi="Segoe UI" w:cs="Segoe UI"/>
+      <w:sz w:val="18"/>
+      <w:szCs w:val="18"/>
+    </w:rPr>
+  </w:style>
 </w:styles>
 </file>
 

</xml_diff>